<commit_message>
Users manual uploaded again
</commit_message>
<xml_diff>
--- a/doc/Users_Manual.docx
+++ b/doc/Users_Manual.docx
@@ -2158,39 +2158,7 @@
                 <w:b w:val="0"/>
                 <w:noProof/>
               </w:rPr>
-              <w:t>Inva</w:t>
-            </w:r>
-            <w:r>
-              <w:rPr>
-                <w:rStyle w:val="Hipervnculo"/>
-                <w:b w:val="0"/>
-                <w:noProof/>
-              </w:rPr>
-              <w:t>l</w:t>
-            </w:r>
-            <w:r>
-              <w:rPr>
-                <w:rStyle w:val="Hipervnculo"/>
-                <w:b w:val="0"/>
-                <w:noProof/>
-              </w:rPr>
-              <w:t>i</w:t>
-            </w:r>
-            <w:r>
-              <w:rPr>
-                <w:rStyle w:val="Hipervnculo"/>
-                <w:b w:val="0"/>
-                <w:noProof/>
-              </w:rPr>
-              <w:t>d</w:t>
-            </w:r>
-            <w:r>
-              <w:rPr>
-                <w:rStyle w:val="Hipervnculo"/>
-                <w:b w:val="0"/>
-                <w:noProof/>
-              </w:rPr>
-              <w:t xml:space="preserve"> </w:t>
+              <w:t xml:space="preserve">Invalid </w:t>
             </w:r>
             <w:r>
               <w:rPr>
@@ -2739,47 +2707,7 @@
                 <w:b w:val="0"/>
                 <w:noProof/>
               </w:rPr>
-              <w:t xml:space="preserve">Invalid name </w:t>
-            </w:r>
-            <w:r>
-              <w:rPr>
-                <w:rStyle w:val="Hipervnculo"/>
-                <w:b w:val="0"/>
-                <w:noProof/>
-              </w:rPr>
-              <w:t>o</w:t>
-            </w:r>
-            <w:r>
-              <w:rPr>
-                <w:rStyle w:val="Hipervnculo"/>
-                <w:b w:val="0"/>
-                <w:noProof/>
-              </w:rPr>
-              <w:t>r surn</w:t>
-            </w:r>
-            <w:r>
-              <w:rPr>
-                <w:rStyle w:val="Hipervnculo"/>
-                <w:b w:val="0"/>
-                <w:noProof/>
-              </w:rPr>
-              <w:t>a</w:t>
-            </w:r>
-            <w:r>
-              <w:rPr>
-                <w:rStyle w:val="Hipervnculo"/>
-                <w:b w:val="0"/>
-                <w:noProof/>
-              </w:rPr>
-              <w:t>m</w:t>
-            </w:r>
-            <w:r>
-              <w:rPr>
-                <w:rStyle w:val="Hipervnculo"/>
-                <w:b w:val="0"/>
-                <w:noProof/>
-              </w:rPr>
-              <w:t>e</w:t>
+              <w:t>Invalid name or surname</w:t>
             </w:r>
             <w:r>
               <w:rPr>
@@ -3069,23 +2997,7 @@
                 <w:i w:val="0"/>
                 <w:noProof/>
               </w:rPr>
-              <w:t>Create X</w:t>
-            </w:r>
-            <w:r>
-              <w:rPr>
-                <w:rStyle w:val="Hipervnculo"/>
-                <w:i w:val="0"/>
-                <w:noProof/>
-              </w:rPr>
-              <w:t>M</w:t>
-            </w:r>
-            <w:r>
-              <w:rPr>
-                <w:rStyle w:val="Hipervnculo"/>
-                <w:i w:val="0"/>
-                <w:noProof/>
-              </w:rPr>
-              <w:t>L</w:t>
+              <w:t>Create XML</w:t>
             </w:r>
             <w:r>
               <w:rPr>
@@ -3521,23 +3433,7 @@
                 <w:i w:val="0"/>
                 <w:noProof/>
               </w:rPr>
-              <w:t xml:space="preserve">Update data </w:t>
-            </w:r>
-            <w:r>
-              <w:rPr>
-                <w:rStyle w:val="Hipervnculo"/>
-                <w:i w:val="0"/>
-                <w:noProof/>
-              </w:rPr>
-              <w:t>o</w:t>
-            </w:r>
-            <w:r>
-              <w:rPr>
-                <w:rStyle w:val="Hipervnculo"/>
-                <w:i w:val="0"/>
-                <w:noProof/>
-              </w:rPr>
-              <w:t>f the doctor</w:t>
+              <w:t>Update data of the doctor</w:t>
             </w:r>
             <w:r>
               <w:rPr>
@@ -3828,23 +3724,7 @@
                 <w:i w:val="0"/>
                 <w:noProof/>
               </w:rPr>
-              <w:t>Show data of the d</w:t>
-            </w:r>
-            <w:r>
-              <w:rPr>
-                <w:rStyle w:val="Hipervnculo"/>
-                <w:i w:val="0"/>
-                <w:noProof/>
-              </w:rPr>
-              <w:t>o</w:t>
-            </w:r>
-            <w:r>
-              <w:rPr>
-                <w:rStyle w:val="Hipervnculo"/>
-                <w:i w:val="0"/>
-                <w:noProof/>
-              </w:rPr>
-              <w:t>ctor</w:t>
+              <w:t>Show data of the doctor</w:t>
             </w:r>
             <w:r>
               <w:rPr>
@@ -3982,23 +3862,7 @@
                 <w:b w:val="0"/>
                 <w:noProof/>
               </w:rPr>
-              <w:t>Display informati</w:t>
-            </w:r>
-            <w:r>
-              <w:rPr>
-                <w:rStyle w:val="Hipervnculo"/>
-                <w:b w:val="0"/>
-                <w:noProof/>
-              </w:rPr>
-              <w:t>o</w:t>
-            </w:r>
-            <w:r>
-              <w:rPr>
-                <w:rStyle w:val="Hipervnculo"/>
-                <w:b w:val="0"/>
-                <w:noProof/>
-              </w:rPr>
-              <w:t>n</w:t>
+              <w:t>Display information</w:t>
             </w:r>
             <w:r>
               <w:rPr>
@@ -4312,23 +4176,7 @@
                 <w:i w:val="0"/>
                 <w:noProof/>
               </w:rPr>
-              <w:t>Create doctor X</w:t>
-            </w:r>
-            <w:r>
-              <w:rPr>
-                <w:rStyle w:val="Hipervnculo"/>
-                <w:i w:val="0"/>
-                <w:noProof/>
-              </w:rPr>
-              <w:t>M</w:t>
-            </w:r>
-            <w:r>
-              <w:rPr>
-                <w:rStyle w:val="Hipervnculo"/>
-                <w:i w:val="0"/>
-                <w:noProof/>
-              </w:rPr>
-              <w:t>L</w:t>
+              <w:t>Create doctor XML</w:t>
             </w:r>
             <w:r>
               <w:rPr>
@@ -4993,23 +4841,7 @@
                 <w:b w:val="0"/>
                 <w:noProof/>
               </w:rPr>
-              <w:t xml:space="preserve">Update illness </w:t>
-            </w:r>
-            <w:r>
-              <w:rPr>
-                <w:rStyle w:val="Hipervnculo"/>
-                <w:b w:val="0"/>
-                <w:noProof/>
-              </w:rPr>
-              <w:t>s</w:t>
-            </w:r>
-            <w:r>
-              <w:rPr>
-                <w:rStyle w:val="Hipervnculo"/>
-                <w:b w:val="0"/>
-                <w:noProof/>
-              </w:rPr>
-              <w:t>everity</w:t>
+              <w:t>Update illness severity</w:t>
             </w:r>
             <w:r>
               <w:rPr>
@@ -5232,23 +5064,7 @@
                 <w:b w:val="0"/>
                 <w:noProof/>
               </w:rPr>
-              <w:t xml:space="preserve">Select option “Show </w:t>
-            </w:r>
-            <w:r>
-              <w:rPr>
-                <w:rStyle w:val="Hipervnculo"/>
-                <w:b w:val="0"/>
-                <w:noProof/>
-              </w:rPr>
-              <w:t>d</w:t>
-            </w:r>
-            <w:r>
-              <w:rPr>
-                <w:rStyle w:val="Hipervnculo"/>
-                <w:b w:val="0"/>
-                <w:noProof/>
-              </w:rPr>
-              <w:t>ata”</w:t>
+              <w:t>Select option “Show data”</w:t>
             </w:r>
             <w:r>
               <w:rPr>
@@ -5813,23 +5629,7 @@
                 <w:b w:val="0"/>
                 <w:noProof/>
               </w:rPr>
-              <w:t>Successful a</w:t>
-            </w:r>
-            <w:r>
-              <w:rPr>
-                <w:rStyle w:val="Hipervnculo"/>
-                <w:b w:val="0"/>
-                <w:noProof/>
-              </w:rPr>
-              <w:t>s</w:t>
-            </w:r>
-            <w:r>
-              <w:rPr>
-                <w:rStyle w:val="Hipervnculo"/>
-                <w:b w:val="0"/>
-                <w:noProof/>
-              </w:rPr>
-              <w:t>signation</w:t>
+              <w:t>Successful assignation</w:t>
             </w:r>
             <w:r>
               <w:rPr>
@@ -6045,23 +5845,7 @@
                 <w:b w:val="0"/>
                 <w:noProof/>
               </w:rPr>
-              <w:t>Select optio</w:t>
-            </w:r>
-            <w:r>
-              <w:rPr>
-                <w:rStyle w:val="Hipervnculo"/>
-                <w:b w:val="0"/>
-                <w:noProof/>
-              </w:rPr>
-              <w:t>n</w:t>
-            </w:r>
-            <w:r>
-              <w:rPr>
-                <w:rStyle w:val="Hipervnculo"/>
-                <w:b w:val="0"/>
-                <w:noProof/>
-              </w:rPr>
-              <w:t xml:space="preserve"> “Assign illness”</w:t>
+              <w:t>Select option “Assign illness”</w:t>
             </w:r>
             <w:r>
               <w:rPr>
@@ -6168,7 +5952,7 @@
                 <w:b w:val="0"/>
                 <w:noProof/>
               </w:rPr>
-              <w:t>Display in</w:t>
+              <w:t>S</w:t>
             </w:r>
             <w:r>
               <w:rPr>
@@ -6176,7 +5960,7 @@
                 <w:b w:val="0"/>
                 <w:noProof/>
               </w:rPr>
-              <w:t>f</w:t>
+              <w:t>e</w:t>
             </w:r>
             <w:r>
               <w:rPr>
@@ -6184,7 +5968,7 @@
                 <w:b w:val="0"/>
                 <w:noProof/>
               </w:rPr>
-              <w:t>ormation</w:t>
+              <w:t>lect illness and severity</w:t>
             </w:r>
             <w:r>
               <w:rPr>
@@ -6224,22 +6008,16 @@
                 <w:noProof/>
                 <w:webHidden/>
               </w:rPr>
-            </w:r>
-            <w:r>
-              <w:rPr>
-                <w:b w:val="0"/>
-                <w:noProof/>
-                <w:webHidden/>
-              </w:rPr>
               <w:fldChar w:fldCharType="separate"/>
             </w:r>
             <w:r>
               <w:rPr>
-                <w:b w:val="0"/>
-                <w:noProof/>
-                <w:webHidden/>
-              </w:rPr>
-              <w:t>13</w:t>
+                <w:bCs w:val="0"/>
+                <w:noProof/>
+                <w:webHidden/>
+                <w:lang w:val="es-ES"/>
+              </w:rPr>
+              <w:t>¡Error! Marcador no definido.</w:t>
             </w:r>
             <w:r>
               <w:rPr>
@@ -6293,39 +6071,7 @@
                 <w:i w:val="0"/>
                 <w:noProof/>
               </w:rPr>
-              <w:t>Update stat</w:t>
-            </w:r>
-            <w:r>
-              <w:rPr>
-                <w:rStyle w:val="Hipervnculo"/>
-                <w:i w:val="0"/>
-                <w:noProof/>
-              </w:rPr>
-              <w:t>e</w:t>
-            </w:r>
-            <w:r>
-              <w:rPr>
-                <w:rStyle w:val="Hipervnculo"/>
-                <w:i w:val="0"/>
-                <w:noProof/>
-              </w:rPr>
-              <w:t xml:space="preserve"> of</w:t>
-            </w:r>
-            <w:r>
-              <w:rPr>
-                <w:rStyle w:val="Hipervnculo"/>
-                <w:i w:val="0"/>
-                <w:noProof/>
-              </w:rPr>
-              <w:t xml:space="preserve"> </w:t>
-            </w:r>
-            <w:r>
-              <w:rPr>
-                <w:rStyle w:val="Hipervnculo"/>
-                <w:i w:val="0"/>
-                <w:noProof/>
-              </w:rPr>
-              <w:t>an illness</w:t>
+              <w:t>Update state of an illness</w:t>
             </w:r>
             <w:r>
               <w:rPr>
@@ -6480,15 +6226,7 @@
                 <w:b w:val="0"/>
                 <w:noProof/>
               </w:rPr>
-              <w:t>2.15.</w:t>
-            </w:r>
-            <w:r>
-              <w:rPr>
-                <w:rStyle w:val="Hipervnculo"/>
-                <w:b w:val="0"/>
-                <w:noProof/>
-              </w:rPr>
-              <w:t>2</w:t>
+              <w:t>2.15.2</w:t>
             </w:r>
             <w:r>
               <w:rPr>
@@ -6593,15 +6331,7 @@
                 <w:b w:val="0"/>
                 <w:noProof/>
               </w:rPr>
-              <w:t>2.15.</w:t>
-            </w:r>
-            <w:r>
-              <w:rPr>
-                <w:rStyle w:val="Hipervnculo"/>
-                <w:b w:val="0"/>
-                <w:noProof/>
-              </w:rPr>
-              <w:t>3</w:t>
+              <w:t>2.15.3</w:t>
             </w:r>
             <w:r>
               <w:rPr>
@@ -6620,23 +6350,7 @@
                 <w:b w:val="0"/>
                 <w:noProof/>
               </w:rPr>
-              <w:t xml:space="preserve">Input the new </w:t>
-            </w:r>
-            <w:r>
-              <w:rPr>
-                <w:rStyle w:val="Hipervnculo"/>
-                <w:b w:val="0"/>
-                <w:noProof/>
-              </w:rPr>
-              <w:t>s</w:t>
-            </w:r>
-            <w:r>
-              <w:rPr>
-                <w:rStyle w:val="Hipervnculo"/>
-                <w:b w:val="0"/>
-                <w:noProof/>
-              </w:rPr>
-              <w:t>everity</w:t>
+              <w:t>Input the new severity</w:t>
             </w:r>
             <w:r>
               <w:rPr>
@@ -6722,15 +6436,7 @@
                 <w:b w:val="0"/>
                 <w:noProof/>
               </w:rPr>
-              <w:t>2.15.</w:t>
-            </w:r>
-            <w:r>
-              <w:rPr>
-                <w:rStyle w:val="Hipervnculo"/>
-                <w:b w:val="0"/>
-                <w:noProof/>
-              </w:rPr>
-              <w:t>4</w:t>
+              <w:t>2.15.4</w:t>
             </w:r>
             <w:r>
               <w:rPr>
@@ -6742,49 +6448,15 @@
                 <w:lang w:val="es-ES" w:eastAsia="es-ES"/>
               </w:rPr>
               <w:tab/>
+              <w:t>Error no</w:t>
             </w:r>
             <w:r>
               <w:rPr>
                 <w:rStyle w:val="Hipervnculo"/>
-                <w:rFonts w:eastAsiaTheme="minorEastAsia"/>
-                <w:b w:val="0"/>
-                <w:bCs w:val="0"/>
-                <w:noProof/>
-                <w:lang w:val="es-ES" w:eastAsia="es-ES"/>
-              </w:rPr>
-              <w:t>Error no</w:t>
-            </w:r>
-            <w:r>
-              <w:rPr>
-                <w:rStyle w:val="Hipervnculo"/>
-                <w:b w:val="0"/>
-                <w:noProof/>
-              </w:rPr>
-              <w:t xml:space="preserve"> ill</w:t>
-            </w:r>
-            <w:r>
-              <w:rPr>
-                <w:rStyle w:val="Hipervnculo"/>
-                <w:b w:val="0"/>
-                <w:noProof/>
-              </w:rPr>
-              <w:t>n</w:t>
-            </w:r>
-            <w:r>
-              <w:rPr>
-                <w:rStyle w:val="Hipervnculo"/>
-                <w:b w:val="0"/>
-                <w:noProof/>
-              </w:rPr>
-              <w:t>ess</w:t>
-            </w:r>
-            <w:r>
-              <w:rPr>
-                <w:rStyle w:val="Hipervnculo"/>
-                <w:b w:val="0"/>
-                <w:noProof/>
-              </w:rPr>
-              <w:t xml:space="preserve"> available</w:t>
+                <w:b w:val="0"/>
+                <w:noProof/>
+              </w:rPr>
+              <w:t xml:space="preserve"> illness available</w:t>
             </w:r>
             <w:r>
               <w:rPr>
@@ -6893,39 +6565,7 @@
                 <w:i w:val="0"/>
                 <w:noProof/>
               </w:rPr>
-              <w:t>Create pati</w:t>
-            </w:r>
-            <w:r>
-              <w:rPr>
-                <w:rStyle w:val="Hipervnculo"/>
-                <w:i w:val="0"/>
-                <w:noProof/>
-              </w:rPr>
-              <w:t>e</w:t>
-            </w:r>
-            <w:r>
-              <w:rPr>
-                <w:rStyle w:val="Hipervnculo"/>
-                <w:i w:val="0"/>
-                <w:noProof/>
-              </w:rPr>
-              <w:t>nt X</w:t>
-            </w:r>
-            <w:r>
-              <w:rPr>
-                <w:rStyle w:val="Hipervnculo"/>
-                <w:i w:val="0"/>
-                <w:noProof/>
-              </w:rPr>
-              <w:t>M</w:t>
-            </w:r>
-            <w:r>
-              <w:rPr>
-                <w:rStyle w:val="Hipervnculo"/>
-                <w:i w:val="0"/>
-                <w:noProof/>
-              </w:rPr>
-              <w:t>L</w:t>
+              <w:t>Create patient XML</w:t>
             </w:r>
             <w:r>
               <w:rPr>
@@ -8307,7 +7947,7 @@
           <w:lang w:val="es-ES" w:eastAsia="es-ES"/>
         </w:rPr>
         <w:drawing>
-          <wp:anchor distT="0" distB="0" distL="0" distR="0" simplePos="0" relativeHeight="251648512" behindDoc="0" locked="0" layoutInCell="1" allowOverlap="1" wp14:anchorId="77BBB6C7" wp14:editId="3B12B7AB">
+          <wp:anchor distT="0" distB="0" distL="0" distR="0" simplePos="0" relativeHeight="251647488" behindDoc="0" locked="0" layoutInCell="1" allowOverlap="1" wp14:anchorId="77BBB6C7" wp14:editId="3B12B7AB">
             <wp:simplePos x="0" y="0"/>
             <wp:positionH relativeFrom="page">
               <wp:posOffset>1504070</wp:posOffset>
@@ -9697,21 +9337,7 @@
           <w:sz w:val="24"/>
           <w:szCs w:val="24"/>
         </w:rPr>
-        <w:t xml:space="preserve"> an id that doesn’t exit</w:t>
-      </w:r>
-      <w:r>
-        <w:rPr>
-          <w:sz w:val="24"/>
-          <w:szCs w:val="24"/>
-        </w:rPr>
-        <w:t>,</w:t>
-      </w:r>
-      <w:r>
-        <w:rPr>
-          <w:sz w:val="24"/>
-          <w:szCs w:val="24"/>
-        </w:rPr>
-        <w:t xml:space="preserve"> then an error will pop up “</w:t>
+        <w:t xml:space="preserve"> an id that doesn’t exit, then an error will pop up “</w:t>
       </w:r>
       <w:r>
         <w:rPr>
@@ -13261,7 +12887,7 @@
           <w:lang w:val="es-ES" w:eastAsia="es-ES"/>
         </w:rPr>
         <w:drawing>
-          <wp:anchor distT="0" distB="0" distL="114300" distR="114300" simplePos="0" relativeHeight="251666944" behindDoc="0" locked="0" layoutInCell="1" allowOverlap="1" wp14:anchorId="37045513" wp14:editId="3F56C84A">
+          <wp:anchor distT="0" distB="0" distL="114300" distR="114300" simplePos="0" relativeHeight="251665920" behindDoc="0" locked="0" layoutInCell="1" allowOverlap="1" wp14:anchorId="37045513" wp14:editId="3F56C84A">
             <wp:simplePos x="0" y="0"/>
             <wp:positionH relativeFrom="column">
               <wp:posOffset>1587500</wp:posOffset>
@@ -13966,7 +13592,7 @@
           <w:szCs w:val="24"/>
         </w:rPr>
         <w:drawing>
-          <wp:anchor distT="0" distB="0" distL="114300" distR="114300" simplePos="0" relativeHeight="251652608" behindDoc="0" locked="0" layoutInCell="1" allowOverlap="1" wp14:anchorId="47B94C20" wp14:editId="581D00DF">
+          <wp:anchor distT="0" distB="0" distL="114300" distR="114300" simplePos="0" relativeHeight="251651584" behindDoc="0" locked="0" layoutInCell="1" allowOverlap="1" wp14:anchorId="47B94C20" wp14:editId="581D00DF">
             <wp:simplePos x="0" y="0"/>
             <wp:positionH relativeFrom="column">
               <wp:posOffset>1267460</wp:posOffset>
@@ -14048,7 +13674,7 @@
           <w:szCs w:val="24"/>
         </w:rPr>
         <w:drawing>
-          <wp:anchor distT="0" distB="0" distL="114300" distR="114300" simplePos="0" relativeHeight="251655680" behindDoc="0" locked="0" layoutInCell="1" allowOverlap="1" wp14:anchorId="25B2AE07" wp14:editId="74B044A3">
+          <wp:anchor distT="0" distB="0" distL="114300" distR="114300" simplePos="0" relativeHeight="251654656" behindDoc="0" locked="0" layoutInCell="1" allowOverlap="1" wp14:anchorId="25B2AE07" wp14:editId="74B044A3">
             <wp:simplePos x="0" y="0"/>
             <wp:positionH relativeFrom="column">
               <wp:posOffset>1351280</wp:posOffset>
@@ -14565,10 +14191,18 @@
       <w:r>
         <w:rPr>
           <w:bCs/>
-          <w:sz w:val="24"/>
-          <w:szCs w:val="24"/>
-        </w:rPr>
-        <w:t>To display the data of the patient you must have selected a patient first.</w:t>
+          <w:sz w:val="20"/>
+          <w:szCs w:val="20"/>
+        </w:rPr>
+        <w:t xml:space="preserve"> </w:t>
+      </w:r>
+      <w:r>
+        <w:rPr>
+          <w:bCs/>
+          <w:sz w:val="24"/>
+          <w:szCs w:val="24"/>
+        </w:rPr>
+        <w:t>To search for a hospital for the patient you must have selected a patient first.</w:t>
       </w:r>
     </w:p>
     <w:p>
@@ -14768,14 +14402,7 @@
           <w:sz w:val="24"/>
           <w:szCs w:val="24"/>
         </w:rPr>
-        <w:t xml:space="preserve"> </w:t>
-      </w:r>
-      <w:r>
-        <w:rPr>
-          <w:sz w:val="24"/>
-          <w:szCs w:val="24"/>
-        </w:rPr>
-        <w:t>A list with all the illnesses of the patient will show up. Input the id of the illness you want to treat.</w:t>
+        <w:t xml:space="preserve"> A list with all the illnesses of the patient will show up. Input the id of the illness you want to treat.</w:t>
       </w:r>
     </w:p>
     <w:p>
@@ -15017,6 +14644,7 @@
       <w:pPr>
         <w:pStyle w:val="Textoindependiente"/>
         <w:spacing w:before="9"/>
+        <w:ind w:left="99"/>
         <w:rPr>
           <w:bCs/>
           <w:sz w:val="24"/>
@@ -15029,15 +14657,7 @@
           <w:sz w:val="24"/>
           <w:szCs w:val="24"/>
         </w:rPr>
-        <w:t xml:space="preserve">  </w:t>
-      </w:r>
-      <w:r>
-        <w:rPr>
-          <w:bCs/>
-          <w:sz w:val="24"/>
-          <w:szCs w:val="24"/>
-        </w:rPr>
-        <w:t>To display the data of the patient you must have selected a patient first.</w:t>
+        <w:t>To assign an illness you must have selected a patient first.</w:t>
       </w:r>
     </w:p>
     <w:p>
@@ -15204,11 +14824,9 @@
           <w:tab w:val="left" w:pos="821"/>
         </w:tabs>
       </w:pPr>
-      <w:bookmarkStart w:id="56" w:name="_Toc136347712"/>
-      <w:r>
-        <w:t>Display information</w:t>
-      </w:r>
-      <w:bookmarkEnd w:id="56"/>
+      <w:r>
+        <w:t>Select illness and severity</w:t>
+      </w:r>
       <w:r>
         <w:t>.</w:t>
       </w:r>
@@ -15221,24 +14839,19 @@
     <w:p>
       <w:pPr>
         <w:spacing w:line="244" w:lineRule="auto"/>
-        <w:rPr>
-          <w:sz w:val="24"/>
-          <w:szCs w:val="24"/>
-        </w:rPr>
-      </w:pPr>
-      <w:r>
-        <w:rPr>
-          <w:sz w:val="24"/>
-          <w:szCs w:val="24"/>
-        </w:rPr>
-        <w:t xml:space="preserve"> </w:t>
-      </w:r>
-      <w:r>
-        <w:rPr>
-          <w:sz w:val="24"/>
-          <w:szCs w:val="24"/>
-        </w:rPr>
-        <w:t>The information will be displayed automatically after selecting the option 2.</w:t>
+        <w:ind w:left="60"/>
+        <w:jc w:val="both"/>
+        <w:rPr>
+          <w:sz w:val="24"/>
+          <w:szCs w:val="24"/>
+        </w:rPr>
+      </w:pPr>
+      <w:r>
+        <w:rPr>
+          <w:sz w:val="24"/>
+          <w:szCs w:val="24"/>
+        </w:rPr>
+        <w:t>A list of illnesses will show up, you must select the illness you want to assign to the patient and after that enter the severity of the illness.</w:t>
       </w:r>
     </w:p>
     <w:p>
@@ -15254,13 +14867,12 @@
       <w:r>
         <w:rPr>
           <w:noProof/>
-          <w:lang w:val="es-ES" w:eastAsia="es-ES"/>
         </w:rPr>
         <w:drawing>
-          <wp:inline distT="0" distB="0" distL="0" distR="0" wp14:anchorId="3B66754A" wp14:editId="64AE5E50">
-            <wp:extent cx="3090885" cy="1126247"/>
+          <wp:inline distT="0" distB="0" distL="0" distR="0" wp14:anchorId="1E19A3B7" wp14:editId="38E5EE46">
+            <wp:extent cx="2140861" cy="1126247"/>
             <wp:effectExtent l="0" t="0" r="0" b="0"/>
-            <wp:docPr id="290390121" name="Imagen 290390121" descr="Texto&#10;&#10;Descripción generada automáticamente"/>
+            <wp:docPr id="290390121" name="Imagen 290390121" descr="Texto&#10;&#10;Descripción generada automáticamente con confianza baja"/>
             <wp:cNvGraphicFramePr>
               <a:graphicFrameLocks xmlns:a="http://schemas.openxmlformats.org/drawingml/2006/main" noChangeAspect="1"/>
             </wp:cNvGraphicFramePr>
@@ -15268,11 +14880,11 @@
               <a:graphicData uri="http://schemas.openxmlformats.org/drawingml/2006/picture">
                 <pic:pic xmlns:pic="http://schemas.openxmlformats.org/drawingml/2006/picture">
                   <pic:nvPicPr>
-                    <pic:cNvPr id="290390121" name="Imagen 290390121" descr="Texto&#10;&#10;Descripción generada automáticamente"/>
+                    <pic:cNvPr id="290390121" name="Imagen 290390121" descr="Texto&#10;&#10;Descripción generada automáticamente con confianza baja"/>
                     <pic:cNvPicPr/>
                   </pic:nvPicPr>
                   <pic:blipFill>
-                    <a:blip r:embed="rId52" cstate="print">
+                    <a:blip r:embed="rId57" cstate="print">
                       <a:extLst>
                         <a:ext uri="{28A0092B-C50C-407E-A947-70E740481C1C}">
                           <a14:useLocalDpi xmlns:a14="http://schemas.microsoft.com/office/drawing/2010/main" val="0"/>
@@ -15286,7 +14898,7 @@
                   <pic:spPr>
                     <a:xfrm>
                       <a:off x="0" y="0"/>
-                      <a:ext cx="3090885" cy="1126247"/>
+                      <a:ext cx="2140861" cy="1126247"/>
                     </a:xfrm>
                     <a:prstGeom prst="rect">
                       <a:avLst/>
@@ -15322,11 +14934,11 @@
         </w:tabs>
         <w:ind w:hanging="721"/>
       </w:pPr>
-      <w:bookmarkStart w:id="57" w:name="_Toc136347713"/>
+      <w:bookmarkStart w:id="56" w:name="_Toc136347713"/>
       <w:r>
         <w:t>Update state of an illness</w:t>
       </w:r>
-      <w:bookmarkEnd w:id="57"/>
+      <w:bookmarkEnd w:id="56"/>
       <w:r>
         <w:t>.</w:t>
       </w:r>
@@ -15355,7 +14967,7 @@
           <w:sz w:val="24"/>
           <w:szCs w:val="24"/>
         </w:rPr>
-        <w:t>To display the data of the patient you must have selected a patient first.</w:t>
+        <w:t>To update the state of an illness you must have selected a patient first.</w:t>
       </w:r>
     </w:p>
     <w:p>
@@ -15364,8 +14976,8 @@
         <w:spacing w:before="9"/>
         <w:rPr>
           <w:bCs/>
-          <w:sz w:val="20"/>
-          <w:szCs w:val="20"/>
+          <w:sz w:val="24"/>
+          <w:szCs w:val="24"/>
         </w:rPr>
       </w:pPr>
     </w:p>
@@ -15380,7 +14992,7 @@
           <w:tab w:val="left" w:pos="821"/>
         </w:tabs>
       </w:pPr>
-      <w:bookmarkStart w:id="58" w:name="_Toc136347714"/>
+      <w:bookmarkStart w:id="57" w:name="_Toc136347714"/>
       <w:r>
         <w:t>Select option “</w:t>
       </w:r>
@@ -15390,7 +15002,7 @@
       <w:r>
         <w:t>”</w:t>
       </w:r>
-      <w:bookmarkEnd w:id="58"/>
+      <w:bookmarkEnd w:id="57"/>
       <w:r>
         <w:t>.</w:t>
       </w:r>
@@ -15477,7 +15089,6 @@
         <w:rPr>
           <w:noProof/>
         </w:rPr>
-        <w:lastRenderedPageBreak/>
         <w:drawing>
           <wp:anchor distT="0" distB="0" distL="114300" distR="114300" simplePos="0" relativeHeight="251663360" behindDoc="1" locked="0" layoutInCell="1" allowOverlap="1" wp14:anchorId="7EC60C7D" wp14:editId="7F4EA36F">
             <wp:simplePos x="0" y="0"/>
@@ -15502,7 +15113,7 @@
                     <pic:cNvPicPr/>
                   </pic:nvPicPr>
                   <pic:blipFill>
-                    <a:blip r:embed="rId57">
+                    <a:blip r:embed="rId58">
                       <a:extLst>
                         <a:ext uri="{28A0092B-C50C-407E-A947-70E740481C1C}">
                           <a14:useLocalDpi xmlns:a14="http://schemas.microsoft.com/office/drawing/2010/main" val="0"/>
@@ -15565,21 +15176,7 @@
           <w:sz w:val="24"/>
           <w:szCs w:val="24"/>
         </w:rPr>
-        <w:t xml:space="preserve"> </w:t>
-      </w:r>
-      <w:r>
-        <w:rPr>
-          <w:sz w:val="24"/>
-          <w:szCs w:val="24"/>
-        </w:rPr>
-        <w:t>A list of illnesses will show up, you must select the illness you want to update</w:t>
-      </w:r>
-      <w:r>
-        <w:rPr>
-          <w:sz w:val="24"/>
-          <w:szCs w:val="24"/>
-        </w:rPr>
-        <w:t>.</w:t>
+        <w:t xml:space="preserve"> A list of illnesses will show up, you must select the illness you want to update.</w:t>
       </w:r>
     </w:p>
     <w:p>
@@ -15677,7 +15274,7 @@
           <w:szCs w:val="24"/>
         </w:rPr>
         <w:drawing>
-          <wp:anchor distT="0" distB="0" distL="114300" distR="114300" simplePos="0" relativeHeight="251662848" behindDoc="0" locked="0" layoutInCell="1" allowOverlap="1" wp14:anchorId="5249B7D3" wp14:editId="79A696DD">
+          <wp:anchor distT="0" distB="0" distL="114300" distR="114300" simplePos="0" relativeHeight="251661824" behindDoc="0" locked="0" layoutInCell="1" allowOverlap="1" wp14:anchorId="5249B7D3" wp14:editId="79A696DD">
             <wp:simplePos x="0" y="0"/>
             <wp:positionH relativeFrom="column">
               <wp:posOffset>1488440</wp:posOffset>
@@ -15745,21 +15342,7 @@
           <w:sz w:val="24"/>
           <w:szCs w:val="24"/>
         </w:rPr>
-        <w:t>After selecting the illness</w:t>
-      </w:r>
-      <w:r>
-        <w:rPr>
-          <w:sz w:val="24"/>
-          <w:szCs w:val="24"/>
-        </w:rPr>
-        <w:t>,</w:t>
-      </w:r>
-      <w:r>
-        <w:rPr>
-          <w:sz w:val="24"/>
-          <w:szCs w:val="24"/>
-        </w:rPr>
-        <w:t xml:space="preserve"> input the new severity.</w:t>
+        <w:t>After selecting the illness, input the new severity.</w:t>
       </w:r>
     </w:p>
     <w:p>
@@ -15806,14 +15389,7 @@
           <w:sz w:val="24"/>
           <w:szCs w:val="24"/>
         </w:rPr>
-        <w:t xml:space="preserve"> </w:t>
-      </w:r>
-      <w:r>
-        <w:rPr>
-          <w:sz w:val="24"/>
-          <w:szCs w:val="24"/>
-        </w:rPr>
-        <w:t>If a patient doesn’t have an illness, then “</w:t>
+        <w:t xml:space="preserve"> If a patient doesn’t have an illness, then “</w:t>
       </w:r>
       <w:r>
         <w:rPr>
@@ -15840,7 +15416,7 @@
           <w:noProof/>
         </w:rPr>
         <w:drawing>
-          <wp:anchor distT="0" distB="0" distL="114300" distR="114300" simplePos="0" relativeHeight="251664896" behindDoc="0" locked="0" layoutInCell="1" allowOverlap="1" wp14:anchorId="75269FF8" wp14:editId="06F6A64F">
+          <wp:anchor distT="0" distB="0" distL="114300" distR="114300" simplePos="0" relativeHeight="251663872" behindDoc="0" locked="0" layoutInCell="1" allowOverlap="1" wp14:anchorId="75269FF8" wp14:editId="06F6A64F">
             <wp:simplePos x="0" y="0"/>
             <wp:positionH relativeFrom="column">
               <wp:posOffset>993140</wp:posOffset>
@@ -15863,7 +15439,7 @@
                     <pic:cNvPicPr/>
                   </pic:nvPicPr>
                   <pic:blipFill>
-                    <a:blip r:embed="rId58">
+                    <a:blip r:embed="rId59">
                       <a:extLst>
                         <a:ext uri="{28A0092B-C50C-407E-A947-70E740481C1C}">
                           <a14:useLocalDpi xmlns:a14="http://schemas.microsoft.com/office/drawing/2010/main" val="0"/>
@@ -15917,11 +15493,11 @@
         </w:tabs>
         <w:ind w:hanging="721"/>
       </w:pPr>
-      <w:bookmarkStart w:id="59" w:name="_Toc136347716"/>
+      <w:bookmarkStart w:id="58" w:name="_Toc136347716"/>
       <w:r>
         <w:t xml:space="preserve">Create patient </w:t>
       </w:r>
-      <w:bookmarkEnd w:id="59"/>
+      <w:bookmarkEnd w:id="58"/>
       <w:r>
         <w:t>XML.</w:t>
       </w:r>
@@ -15999,7 +15575,7 @@
           <w:tab w:val="left" w:pos="821"/>
         </w:tabs>
       </w:pPr>
-      <w:bookmarkStart w:id="60" w:name="_Toc136347717"/>
+      <w:bookmarkStart w:id="59" w:name="_Toc136347717"/>
       <w:r>
         <w:t xml:space="preserve">Select option “Create </w:t>
       </w:r>
@@ -16009,7 +15585,7 @@
       <w:r>
         <w:t xml:space="preserve"> </w:t>
       </w:r>
-      <w:bookmarkEnd w:id="60"/>
+      <w:bookmarkEnd w:id="59"/>
       <w:r>
         <w:t>XML.”</w:t>
       </w:r>
@@ -16028,7 +15604,7 @@
           <w:lang w:val="es-ES" w:eastAsia="es-ES"/>
         </w:rPr>
         <w:drawing>
-          <wp:anchor distT="0" distB="0" distL="114300" distR="114300" simplePos="0" relativeHeight="251667968" behindDoc="0" locked="0" layoutInCell="1" allowOverlap="1" wp14:anchorId="6EB40EE4" wp14:editId="064D889A">
+          <wp:anchor distT="0" distB="0" distL="114300" distR="114300" simplePos="0" relativeHeight="251668992" behindDoc="0" locked="0" layoutInCell="1" allowOverlap="1" wp14:anchorId="6EB40EE4" wp14:editId="064D889A">
             <wp:simplePos x="0" y="0"/>
             <wp:positionH relativeFrom="column">
               <wp:posOffset>1579880</wp:posOffset>
@@ -16051,7 +15627,7 @@
                     <pic:cNvPicPr/>
                   </pic:nvPicPr>
                   <pic:blipFill>
-                    <a:blip r:embed="rId59" cstate="print">
+                    <a:blip r:embed="rId60" cstate="print">
                       <a:extLst>
                         <a:ext uri="{28A0092B-C50C-407E-A947-70E740481C1C}">
                           <a14:useLocalDpi xmlns:a14="http://schemas.microsoft.com/office/drawing/2010/main" val="0"/>
@@ -16132,12 +15708,12 @@
         <w:spacing w:line="244" w:lineRule="auto"/>
         <w:ind w:left="1440" w:hanging="1340"/>
       </w:pPr>
-      <w:bookmarkStart w:id="61" w:name="_Toc136347718"/>
+      <w:bookmarkStart w:id="60" w:name="_Toc136347718"/>
       <w:r>
         <w:lastRenderedPageBreak/>
         <w:t>Create HTML</w:t>
       </w:r>
-      <w:bookmarkEnd w:id="61"/>
+      <w:bookmarkEnd w:id="60"/>
       <w:r>
         <w:t>.</w:t>
       </w:r>
@@ -16387,7 +15963,7 @@
         </mc:Choice>
         <mc:Fallback>
           <w:pict>
-            <v:rect w14:anchorId="76630BEE" id="Rectángulo 798641118" o:spid="_x0000_s1026" style="position:absolute;margin-left:70.6pt;margin-top:730.4pt;width:470.95pt;height:1.45pt;z-index:-251658240;visibility:visible;mso-wrap-style:square;mso-width-percent:0;mso-height-percent:0;mso-wrap-distance-left:9pt;mso-wrap-distance-top:0;mso-wrap-distance-right:9pt;mso-wrap-distance-bottom:0;mso-position-horizontal:absolute;mso-position-horizontal-relative:page;mso-position-vertical:absolute;mso-position-vertical-relative:page;mso-width-percent:0;mso-height-percent:0;mso-width-relative:page;mso-height-relative:page;v-text-anchor:top" o:gfxdata="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" fillcolor="black" stroked="f">
+            <v:rect w14:anchorId="30CF42C6" id="Rectángulo 798641118" o:spid="_x0000_s1026" style="position:absolute;margin-left:70.6pt;margin-top:730.4pt;width:470.95pt;height:1.45pt;z-index:-251658240;visibility:visible;mso-wrap-style:square;mso-width-percent:0;mso-height-percent:0;mso-wrap-distance-left:9pt;mso-wrap-distance-top:0;mso-wrap-distance-right:9pt;mso-wrap-distance-bottom:0;mso-position-horizontal:absolute;mso-position-horizontal-relative:page;mso-position-vertical:absolute;mso-position-vertical-relative:page;mso-width-percent:0;mso-height-percent:0;mso-width-relative:page;mso-height-relative:page;v-text-anchor:top" o:gfxdata="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" fillcolor="black" stroked="f">
               <w10:wrap anchorx="page" anchory="page"/>
             </v:rect>
           </w:pict>
@@ -16774,7 +16350,7 @@
         </mc:Choice>
         <mc:Fallback>
           <w:pict>
-            <v:rect w14:anchorId="3B58C6CD" id="Rectangle 3" o:spid="_x0000_s1026" style="position:absolute;margin-left:70.6pt;margin-top:730.4pt;width:470.95pt;height:1.45pt;z-index:-251658234;visibility:visible;mso-wrap-style:square;mso-width-percent:0;mso-height-percent:0;mso-wrap-distance-left:9pt;mso-wrap-distance-top:0;mso-wrap-distance-right:9pt;mso-wrap-distance-bottom:0;mso-position-horizontal:absolute;mso-position-horizontal-relative:page;mso-position-vertical:absolute;mso-position-vertical-relative:page;mso-width-percent:0;mso-height-percent:0;mso-width-relative:page;mso-height-relative:page;v-text-anchor:top" o:gfxdata="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" fillcolor="black" stroked="f">
+            <v:rect w14:anchorId="08CBC3FF" id="Rectangle 3" o:spid="_x0000_s1026" style="position:absolute;margin-left:70.6pt;margin-top:730.4pt;width:470.95pt;height:1.45pt;z-index:-251658234;visibility:visible;mso-wrap-style:square;mso-width-percent:0;mso-height-percent:0;mso-wrap-distance-left:9pt;mso-wrap-distance-top:0;mso-wrap-distance-right:9pt;mso-wrap-distance-bottom:0;mso-position-horizontal:absolute;mso-position-horizontal-relative:page;mso-position-vertical:absolute;mso-position-vertical-relative:page;mso-width-percent:0;mso-height-percent:0;mso-width-relative:page;mso-height-relative:page;v-text-anchor:top" o:gfxdata="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" fillcolor="black" stroked="f">
               <w10:wrap anchorx="page" anchory="page"/>
             </v:rect>
           </w:pict>
@@ -17226,7 +16802,7 @@
         </mc:Choice>
         <mc:Fallback>
           <w:pict>
-            <v:rect w14:anchorId="443AF588" id="Rectangle 9" o:spid="_x0000_s1026" style="position:absolute;margin-left:70.6pt;margin-top:59.3pt;width:470.95pt;height:1.45pt;z-index:-251658238;visibility:visible;mso-wrap-style:square;mso-width-percent:0;mso-height-percent:0;mso-wrap-distance-left:9pt;mso-wrap-distance-top:0;mso-wrap-distance-right:9pt;mso-wrap-distance-bottom:0;mso-position-horizontal:absolute;mso-position-horizontal-relative:page;mso-position-vertical:absolute;mso-position-vertical-relative:page;mso-width-percent:0;mso-height-percent:0;mso-width-relative:page;mso-height-relative:page;v-text-anchor:top" o:gfxdata="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" fillcolor="black" stroked="f">
+            <v:rect w14:anchorId="1479CE34" id="Rectangle 9" o:spid="_x0000_s1026" style="position:absolute;margin-left:70.6pt;margin-top:59.3pt;width:470.95pt;height:1.45pt;z-index:-251658238;visibility:visible;mso-wrap-style:square;mso-width-percent:0;mso-height-percent:0;mso-wrap-distance-left:9pt;mso-wrap-distance-top:0;mso-wrap-distance-right:9pt;mso-wrap-distance-bottom:0;mso-position-horizontal:absolute;mso-position-horizontal-relative:page;mso-position-vertical:absolute;mso-position-vertical-relative:page;mso-width-percent:0;mso-height-percent:0;mso-width-relative:page;mso-height-relative:page;v-text-anchor:top" o:gfxdata="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" fillcolor="black" stroked="f">
               <w10:wrap anchorx="page" anchory="page"/>
             </v:rect>
           </w:pict>
@@ -17511,7 +17087,7 @@
         </mc:Choice>
         <mc:Fallback>
           <w:pict>
-            <v:rect w14:anchorId="26F05BA1" id="Rectangle 5" o:spid="_x0000_s1026" style="position:absolute;margin-left:70.6pt;margin-top:59.3pt;width:470.95pt;height:1.45pt;z-index:-251658236;visibility:visible;mso-wrap-style:square;mso-width-percent:0;mso-height-percent:0;mso-wrap-distance-left:9pt;mso-wrap-distance-top:0;mso-wrap-distance-right:9pt;mso-wrap-distance-bottom:0;mso-position-horizontal:absolute;mso-position-horizontal-relative:page;mso-position-vertical:absolute;mso-position-vertical-relative:page;mso-width-percent:0;mso-height-percent:0;mso-width-relative:page;mso-height-relative:page;v-text-anchor:top" o:gfxdata="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" fillcolor="black" stroked="f">
+            <v:rect w14:anchorId="7C416A60" id="Rectangle 5" o:spid="_x0000_s1026" style="position:absolute;margin-left:70.6pt;margin-top:59.3pt;width:470.95pt;height:1.45pt;z-index:-251658236;visibility:visible;mso-wrap-style:square;mso-width-percent:0;mso-height-percent:0;mso-wrap-distance-left:9pt;mso-wrap-distance-top:0;mso-wrap-distance-right:9pt;mso-wrap-distance-bottom:0;mso-position-horizontal:absolute;mso-position-horizontal-relative:page;mso-position-vertical:absolute;mso-position-vertical-relative:page;mso-width-percent:0;mso-height-percent:0;mso-width-relative:page;mso-height-relative:page;v-text-anchor:top" o:gfxdata="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" fillcolor="black" stroked="f">
               <w10:wrap anchorx="page" anchory="page"/>
             </v:rect>
           </w:pict>

</xml_diff>